<commit_message>
Added admin little bit
</commit_message>
<xml_diff>
--- a/Documentation/Requirements/Requirements_12_3.docx
+++ b/Documentation/Requirements/Requirements_12_3.docx
@@ -101,19 +101,7 @@
         <w:rPr>
           <w:lang w:val="en-US"/>
         </w:rPr>
-        <w:t xml:space="preserve">for user - (name, address, </w:t>
-      </w:r>
-      <w:r>
-        <w:rPr>
-          <w:lang w:val="en-US"/>
-        </w:rPr>
-        <w:t>postal code,</w:t>
-      </w:r>
-      <w:r>
-        <w:rPr>
-          <w:lang w:val="en-US"/>
-        </w:rPr>
-        <w:t xml:space="preserve"> phone, </w:t>
+        <w:t xml:space="preserve">for user - (name, address, postal code, phone, </w:t>
       </w:r>
       <w:r>
         <w:rPr>
@@ -246,7 +234,13 @@
         <w:rPr>
           <w:lang w:val="en-US"/>
         </w:rPr>
-        <w:t>additional / easy to read(use), *font-size button</w:t>
+        <w:t xml:space="preserve">admin - / edit user’s information, </w:t>
+      </w:r>
+      <w:r>
+        <w:rPr>
+          <w:lang w:val="en-US"/>
+        </w:rPr>
+        <w:t>loan approval, account approval, (**all access to every page**)</w:t>
       </w:r>
       <w:bookmarkStart w:id="0" w:name="_GoBack"/>
       <w:bookmarkEnd w:id="0"/>
@@ -257,19 +251,32 @@
           <w:lang w:val="en-US"/>
         </w:rPr>
       </w:pPr>
+    </w:p>
+    <w:p>
+      <w:pPr>
+        <w:rPr>
+          <w:lang w:val="en-US"/>
+        </w:rPr>
+      </w:pPr>
+      <w:r>
+        <w:rPr>
+          <w:lang w:val="en-US"/>
+        </w:rPr>
+        <w:t>additional / easy to read(use), *font-size button</w:t>
+      </w:r>
+    </w:p>
+    <w:p>
+      <w:pPr>
+        <w:rPr>
+          <w:lang w:val="en-US"/>
+        </w:rPr>
+      </w:pPr>
       <w:r>
         <w:rPr>
           <w:lang w:val="en-US"/>
         </w:rPr>
         <w:t xml:space="preserve"> </w:t>
       </w:r>
-    </w:p>
-    <w:p>
-      <w:pPr>
-        <w:rPr>
-          <w:lang w:val="en-US"/>
-        </w:rPr>
-      </w:pPr>
     </w:p>
     <w:p>
       <w:pPr>
@@ -390,37 +397,7 @@
         <w:rPr>
           <w:lang w:val="en-US"/>
         </w:rPr>
-        <w:t xml:space="preserve"> </w:t>
-      </w:r>
-      <w:r>
-        <w:rPr>
-          <w:lang w:val="en-US"/>
-        </w:rPr>
-        <w:t>show credit limit on account balance</w:t>
-      </w:r>
-      <w:r>
-        <w:rPr>
-          <w:lang w:val="en-US"/>
-        </w:rPr>
-        <w:t xml:space="preserve">, </w:t>
-      </w:r>
-      <w:r>
-        <w:rPr>
-          <w:lang w:val="en-US"/>
-        </w:rPr>
-        <w:t>loan apply</w:t>
-      </w:r>
-      <w:r>
-        <w:rPr>
-          <w:lang w:val="en-US"/>
-        </w:rPr>
-        <w:t xml:space="preserve">, </w:t>
-      </w:r>
-      <w:r>
-        <w:rPr>
-          <w:lang w:val="en-US"/>
-        </w:rPr>
-        <w:t>edit personal information</w:t>
+        <w:t xml:space="preserve"> show credit limit on account balance, loan apply, edit personal information</w:t>
       </w:r>
     </w:p>
     <w:p>

</xml_diff>